<commit_message>
Meilensteinplan erste Version, Überarbeitung Pflichtenheft
</commit_message>
<xml_diff>
--- a/ergebnisse/phase_1/Pflichtenheft.docx
+++ b/ergebnisse/phase_1/Pflichtenheft.docx
@@ -161,6 +161,14 @@
         </w:rPr>
         <w:t>.</w:t>
       </w:r>
+      <w:r>
+        <w:rPr>
+          <w:rFonts w:ascii="Times New Roman" w:hAnsi="Times New Roman" w:cs="Times New Roman"/>
+          <w:sz w:val="24"/>
+          <w:szCs w:val="24"/>
+        </w:rPr>
+        <w:t xml:space="preserve"> Auch solche für das Wiki</w:t>
+      </w:r>
     </w:p>
     <w:p>
       <w:pPr>
@@ -272,15 +280,39 @@
           <w:sz w:val="24"/>
           <w:szCs w:val="24"/>
         </w:rPr>
-        <w:t xml:space="preserve">Es soll ein übergreifendes Forum </w:t>
-      </w:r>
-      <w:r>
-        <w:rPr>
-          <w:rFonts w:ascii="Times New Roman" w:hAnsi="Times New Roman" w:cs="Times New Roman"/>
-          <w:sz w:val="24"/>
-          <w:szCs w:val="24"/>
-        </w:rPr>
-        <w:t>bereitgestellt werden, über welches sich Mitarbeiter untereinander austauschen können.</w:t>
+        <w:t>Es soll</w:t>
+      </w:r>
+      <w:r>
+        <w:rPr>
+          <w:rFonts w:ascii="Times New Roman" w:hAnsi="Times New Roman" w:cs="Times New Roman"/>
+          <w:sz w:val="24"/>
+          <w:szCs w:val="24"/>
+        </w:rPr>
+        <w:t>en</w:t>
+      </w:r>
+      <w:r>
+        <w:rPr>
+          <w:rFonts w:ascii="Times New Roman" w:hAnsi="Times New Roman" w:cs="Times New Roman"/>
+          <w:sz w:val="24"/>
+          <w:szCs w:val="24"/>
+        </w:rPr>
+        <w:t xml:space="preserve"> ein übergreifendes Forum </w:t>
+      </w:r>
+      <w:r>
+        <w:rPr>
+          <w:rFonts w:ascii="Times New Roman" w:hAnsi="Times New Roman" w:cs="Times New Roman"/>
+          <w:sz w:val="24"/>
+          <w:szCs w:val="24"/>
+        </w:rPr>
+        <w:t xml:space="preserve">ebenso wie verschiedene Expertenforen </w:t>
+      </w:r>
+      <w:r>
+        <w:rPr>
+          <w:rFonts w:ascii="Times New Roman" w:hAnsi="Times New Roman" w:cs="Times New Roman"/>
+          <w:sz w:val="24"/>
+          <w:szCs w:val="24"/>
+        </w:rPr>
+        <w:t>bereitgestellt werden, über welche sich Mitarbeiter untereinander austauschen können.</w:t>
       </w:r>
     </w:p>
     <w:p>
@@ -698,6 +730,14 @@
         </w:rPr>
         <w:t>Innerhalb dieses Telefonbuchs muss eine Suchfunktion entwickelt werden</w:t>
       </w:r>
+      <w:r>
+        <w:rPr>
+          <w:rFonts w:ascii="Times New Roman" w:hAnsi="Times New Roman" w:cs="Times New Roman"/>
+          <w:sz w:val="24"/>
+          <w:szCs w:val="24"/>
+        </w:rPr>
+        <w:t>, die auch eine selektive Suche anhand von Suchfiltern bzw. -Parametern ermöglicht.</w:t>
+      </w:r>
     </w:p>
     <w:p>
       <w:pPr>
@@ -721,6 +761,14 @@
         </w:rPr>
         <w:t>Für Arbeitsplätze mit einem Rechner soll die Möglichkeit geboten werden, einen An- bzw. Abwesenheitsstatus angeben zu können</w:t>
       </w:r>
+      <w:r>
+        <w:rPr>
+          <w:rFonts w:ascii="Times New Roman" w:hAnsi="Times New Roman" w:cs="Times New Roman"/>
+          <w:sz w:val="24"/>
+          <w:szCs w:val="24"/>
+        </w:rPr>
+        <w:t>.</w:t>
+      </w:r>
     </w:p>
     <w:p>
       <w:pPr>
@@ -763,6 +811,14 @@
         </w:rPr>
         <w:t>Es soll eine intelligente Suchfunktion mit Volltextsuche und der Treffereingrenzung durch Filter entwickelt werden</w:t>
       </w:r>
+      <w:r>
+        <w:rPr>
+          <w:rFonts w:ascii="Times New Roman" w:hAnsi="Times New Roman" w:cs="Times New Roman"/>
+          <w:sz w:val="24"/>
+          <w:szCs w:val="24"/>
+        </w:rPr>
+        <w:t>.</w:t>
+      </w:r>
     </w:p>
     <w:p>
       <w:pPr>
@@ -808,6 +864,37 @@
     </w:p>
     <w:p>
       <w:pPr>
+        <w:pStyle w:val="Listenabsatz"/>
+        <w:numPr>
+          <w:ilvl w:val="0"/>
+          <w:numId w:val="2"/>
+        </w:numPr>
+        <w:spacing w:line="360" w:lineRule="auto"/>
+        <w:rPr>
+          <w:rFonts w:ascii="Times New Roman" w:hAnsi="Times New Roman" w:cs="Times New Roman"/>
+          <w:sz w:val="24"/>
+          <w:szCs w:val="24"/>
+        </w:rPr>
+      </w:pPr>
+      <w:r>
+        <w:rPr>
+          <w:rFonts w:ascii="Times New Roman" w:hAnsi="Times New Roman" w:cs="Times New Roman"/>
+          <w:sz w:val="24"/>
+          <w:szCs w:val="24"/>
+        </w:rPr>
+        <w:t>Es muss die Möglichkeit geschaffen werden, dieses zum Einholen von Feedback zu nutzen</w:t>
+      </w:r>
+      <w:r>
+        <w:rPr>
+          <w:rFonts w:ascii="Times New Roman" w:hAnsi="Times New Roman" w:cs="Times New Roman"/>
+          <w:sz w:val="24"/>
+          <w:szCs w:val="24"/>
+        </w:rPr>
+        <w:t>.</w:t>
+      </w:r>
+    </w:p>
+    <w:p>
+      <w:pPr>
         <w:pStyle w:val="berschrift2"/>
         <w:spacing w:line="360" w:lineRule="auto"/>
         <w:rPr>
@@ -847,6 +934,14 @@
         </w:rPr>
         <w:t>Jeder Nutzer soll einen eigenen digitalen Kalender zur Verfügung gestellt bekommen</w:t>
       </w:r>
+      <w:r>
+        <w:rPr>
+          <w:rFonts w:ascii="Times New Roman" w:hAnsi="Times New Roman" w:cs="Times New Roman"/>
+          <w:sz w:val="24"/>
+          <w:szCs w:val="24"/>
+        </w:rPr>
+        <w:t>.</w:t>
+      </w:r>
     </w:p>
     <w:p>
       <w:pPr>
@@ -917,6 +1012,14 @@
         </w:rPr>
         <w:t xml:space="preserve"> Teamkalender mit geteiltem Zugriff einrichten zu können, dieser muss mit der Urlaubsbeantragung verknüpft werden</w:t>
       </w:r>
+      <w:r>
+        <w:rPr>
+          <w:rFonts w:ascii="Times New Roman" w:hAnsi="Times New Roman" w:cs="Times New Roman"/>
+          <w:sz w:val="24"/>
+          <w:szCs w:val="24"/>
+        </w:rPr>
+        <w:t>.</w:t>
+      </w:r>
     </w:p>
     <w:p>
       <w:pPr>
@@ -1060,7 +1163,77 @@
           <w:sz w:val="24"/>
           <w:szCs w:val="24"/>
         </w:rPr>
-        <w:t>Hierzu soll eine Kommentarfunktion zur Verfügung gestellt werden, durch die alle Mitarbeiter auf diese Inhalte reagieren können</w:t>
+        <w:t>Die News sollen als Slider umgesetzt werden, sodass nach einer bestimmten Zeitspanne der nächste Artikel erscheint.</w:t>
+      </w:r>
+    </w:p>
+    <w:p>
+      <w:pPr>
+        <w:pStyle w:val="Listenabsatz"/>
+        <w:numPr>
+          <w:ilvl w:val="0"/>
+          <w:numId w:val="2"/>
+        </w:numPr>
+        <w:spacing w:line="360" w:lineRule="auto"/>
+        <w:rPr>
+          <w:rFonts w:ascii="Times New Roman" w:hAnsi="Times New Roman" w:cs="Times New Roman"/>
+          <w:sz w:val="24"/>
+          <w:szCs w:val="24"/>
+        </w:rPr>
+      </w:pPr>
+      <w:r>
+        <w:rPr>
+          <w:rFonts w:ascii="Times New Roman" w:hAnsi="Times New Roman" w:cs="Times New Roman"/>
+          <w:sz w:val="24"/>
+          <w:szCs w:val="24"/>
+        </w:rPr>
+        <w:t>Es soll ein Newsletter erstellt werden, der automatisch per Email empfangen werden kann.</w:t>
+      </w:r>
+    </w:p>
+    <w:p>
+      <w:pPr>
+        <w:pStyle w:val="Listenabsatz"/>
+        <w:numPr>
+          <w:ilvl w:val="0"/>
+          <w:numId w:val="2"/>
+        </w:numPr>
+        <w:spacing w:line="360" w:lineRule="auto"/>
+        <w:rPr>
+          <w:rFonts w:ascii="Times New Roman" w:hAnsi="Times New Roman" w:cs="Times New Roman"/>
+          <w:sz w:val="24"/>
+          <w:szCs w:val="24"/>
+        </w:rPr>
+      </w:pPr>
+      <w:r>
+        <w:rPr>
+          <w:rFonts w:ascii="Times New Roman" w:hAnsi="Times New Roman" w:cs="Times New Roman"/>
+          <w:sz w:val="24"/>
+          <w:szCs w:val="24"/>
+        </w:rPr>
+        <w:t>Zudem</w:t>
+      </w:r>
+      <w:r>
+        <w:rPr>
+          <w:rFonts w:ascii="Times New Roman" w:hAnsi="Times New Roman" w:cs="Times New Roman"/>
+          <w:sz w:val="24"/>
+          <w:szCs w:val="24"/>
+        </w:rPr>
+        <w:t xml:space="preserve"> soll eine Kommentarfunktion zur Verfügung gestellt werden, durch die alle Mitarbeiter auf diese Inhalte reagieren können</w:t>
+      </w:r>
+      <w:r>
+        <w:rPr>
+          <w:rFonts w:ascii="Times New Roman" w:hAnsi="Times New Roman" w:cs="Times New Roman"/>
+          <w:sz w:val="24"/>
+          <w:szCs w:val="24"/>
+        </w:rPr>
+        <w:t xml:space="preserve">. </w:t>
+      </w:r>
+      <w:r>
+        <w:rPr>
+          <w:rFonts w:ascii="Times New Roman" w:hAnsi="Times New Roman" w:cs="Times New Roman"/>
+          <w:sz w:val="24"/>
+          <w:szCs w:val="24"/>
+        </w:rPr>
+        <w:t>Diese muss bei Bedarf deaktiviert werden können.</w:t>
       </w:r>
     </w:p>
     <w:p>
@@ -1079,6 +1252,7 @@
           <w:sz w:val="24"/>
           <w:szCs w:val="24"/>
         </w:rPr>
+        <w:lastRenderedPageBreak/>
         <w:t xml:space="preserve">Export </w:t>
       </w:r>
     </w:p>
@@ -1103,6 +1277,14 @@
           <w:szCs w:val="24"/>
         </w:rPr>
         <w:t>Es soll möglich sein, Inhalte als PDF zu exportieren</w:t>
+      </w:r>
+      <w:r>
+        <w:rPr>
+          <w:rFonts w:ascii="Times New Roman" w:hAnsi="Times New Roman" w:cs="Times New Roman"/>
+          <w:sz w:val="24"/>
+          <w:szCs w:val="24"/>
+        </w:rPr>
+        <w:t>.</w:t>
       </w:r>
     </w:p>
     <w:p>
@@ -1147,18 +1329,14 @@
         </w:rPr>
         <w:t>Für das Intranet sollen alle Bereiche mit nur einer Anmeldung und dementsprechend nur einer Benutzerkennung abrufbar sein, um den Aufwand der Mitarbeiter möglichst gering zu halten</w:t>
       </w:r>
-    </w:p>
-    <w:p>
-      <w:pPr>
-        <w:spacing w:line="360" w:lineRule="auto"/>
-        <w:rPr>
-          <w:rFonts w:ascii="Times New Roman" w:hAnsi="Times New Roman" w:cs="Times New Roman"/>
-          <w:sz w:val="24"/>
-          <w:szCs w:val="24"/>
-        </w:rPr>
-      </w:pPr>
-      <w:bookmarkStart w:id="0" w:name="_GoBack"/>
-      <w:bookmarkEnd w:id="0"/>
+      <w:r>
+        <w:rPr>
+          <w:rFonts w:ascii="Times New Roman" w:hAnsi="Times New Roman" w:cs="Times New Roman"/>
+          <w:sz w:val="24"/>
+          <w:szCs w:val="24"/>
+        </w:rPr>
+        <w:t>.</w:t>
+      </w:r>
     </w:p>
     <w:p>
       <w:pPr>
@@ -1177,7 +1355,6 @@
           <w:sz w:val="24"/>
           <w:szCs w:val="24"/>
         </w:rPr>
-        <w:lastRenderedPageBreak/>
         <w:t>FAQ</w:t>
       </w:r>
     </w:p>
@@ -1202,6 +1379,14 @@
           <w:szCs w:val="24"/>
         </w:rPr>
         <w:t>Es muss ein Bereich geschaffen werden, indem häufig gestellte Fragen beantwortet werden</w:t>
+      </w:r>
+      <w:r>
+        <w:rPr>
+          <w:rFonts w:ascii="Times New Roman" w:hAnsi="Times New Roman" w:cs="Times New Roman"/>
+          <w:sz w:val="24"/>
+          <w:szCs w:val="24"/>
+        </w:rPr>
+        <w:t>.</w:t>
       </w:r>
     </w:p>
     <w:p>
@@ -1262,6 +1447,14 @@
         </w:rPr>
         <w:t>tandortübergreifende Meetings abhalten kann, dazu soll es eine Livechat-Funktion und Desktopfreigabe geben</w:t>
       </w:r>
+      <w:r>
+        <w:rPr>
+          <w:rFonts w:ascii="Times New Roman" w:hAnsi="Times New Roman" w:cs="Times New Roman"/>
+          <w:sz w:val="24"/>
+          <w:szCs w:val="24"/>
+        </w:rPr>
+        <w:t>.</w:t>
+      </w:r>
     </w:p>
     <w:p>
       <w:pPr>
@@ -1303,7 +1496,23 @@
           <w:sz w:val="24"/>
           <w:szCs w:val="24"/>
         </w:rPr>
-        <w:t>Es soll ein digitaler Prozess zur Verfügung gestellt werden, mit dem interne Bestellungen (</w:t>
+        <w:t xml:space="preserve">Es soll ein digitaler Prozess zur Verfügung gestellt werden, mit dem interne Bestellungen </w:t>
+      </w:r>
+      <w:r>
+        <w:rPr>
+          <w:rFonts w:ascii="Times New Roman" w:hAnsi="Times New Roman" w:cs="Times New Roman"/>
+          <w:sz w:val="24"/>
+          <w:szCs w:val="24"/>
+        </w:rPr>
+        <w:t xml:space="preserve">von Betriebsmitteln </w:t>
+      </w:r>
+      <w:r>
+        <w:rPr>
+          <w:rFonts w:ascii="Times New Roman" w:hAnsi="Times New Roman" w:cs="Times New Roman"/>
+          <w:sz w:val="24"/>
+          <w:szCs w:val="24"/>
+        </w:rPr>
+        <w:t>(</w:t>
       </w:r>
       <w:r>
         <w:rPr>
@@ -1344,6 +1553,14 @@
           <w:szCs w:val="24"/>
         </w:rPr>
         <w:t xml:space="preserve"> abgewickelt werden können</w:t>
+      </w:r>
+      <w:r>
+        <w:rPr>
+          <w:rFonts w:ascii="Times New Roman" w:hAnsi="Times New Roman" w:cs="Times New Roman"/>
+          <w:sz w:val="24"/>
+          <w:szCs w:val="24"/>
+        </w:rPr>
+        <w:t>.</w:t>
       </w:r>
     </w:p>
     <w:p>
@@ -1396,16 +1613,116 @@
         </w:rPr>
         <w:t xml:space="preserve"> Bereich zur Verfügung gestellt werden, zu dem nur der Benutzer Zugriff hat und in dem er Dokumente abrufen und beantragen kann (z.B. Arbeitszeugnis, Gehaltsabrechnung, …)</w:t>
       </w:r>
-    </w:p>
-    <w:p>
-      <w:pPr>
-        <w:spacing w:line="360" w:lineRule="auto"/>
-        <w:rPr>
-          <w:rFonts w:ascii="Times New Roman" w:hAnsi="Times New Roman" w:cs="Times New Roman"/>
-          <w:sz w:val="24"/>
-          <w:szCs w:val="24"/>
-        </w:rPr>
-      </w:pPr>
+      <w:r>
+        <w:rPr>
+          <w:rFonts w:ascii="Times New Roman" w:hAnsi="Times New Roman" w:cs="Times New Roman"/>
+          <w:sz w:val="24"/>
+          <w:szCs w:val="24"/>
+        </w:rPr>
+        <w:t>.</w:t>
+      </w:r>
+    </w:p>
+    <w:p>
+      <w:pPr>
+        <w:spacing w:line="360" w:lineRule="auto"/>
+        <w:rPr>
+          <w:rFonts w:ascii="Times New Roman" w:eastAsiaTheme="majorEastAsia" w:hAnsi="Times New Roman" w:cs="Times New Roman"/>
+          <w:color w:val="2F5496" w:themeColor="accent1" w:themeShade="BF"/>
+          <w:sz w:val="24"/>
+          <w:szCs w:val="24"/>
+        </w:rPr>
+      </w:pPr>
+      <w:r>
+        <w:rPr>
+          <w:rFonts w:ascii="Times New Roman" w:eastAsiaTheme="majorEastAsia" w:hAnsi="Times New Roman" w:cs="Times New Roman"/>
+          <w:color w:val="2F5496" w:themeColor="accent1" w:themeShade="BF"/>
+          <w:sz w:val="24"/>
+          <w:szCs w:val="24"/>
+        </w:rPr>
+        <w:t>Schwarzes Brett</w:t>
+      </w:r>
+    </w:p>
+    <w:p>
+      <w:pPr>
+        <w:pStyle w:val="Listenabsatz"/>
+        <w:numPr>
+          <w:ilvl w:val="0"/>
+          <w:numId w:val="2"/>
+        </w:numPr>
+        <w:spacing w:line="360" w:lineRule="auto"/>
+        <w:rPr>
+          <w:rFonts w:ascii="Times New Roman" w:hAnsi="Times New Roman" w:cs="Times New Roman"/>
+          <w:sz w:val="24"/>
+          <w:szCs w:val="24"/>
+        </w:rPr>
+      </w:pPr>
+      <w:r>
+        <w:rPr>
+          <w:rFonts w:ascii="Times New Roman" w:hAnsi="Times New Roman" w:cs="Times New Roman"/>
+          <w:sz w:val="24"/>
+          <w:szCs w:val="24"/>
+        </w:rPr>
+        <w:t xml:space="preserve">Es soll eine Funktionalität bereitgestellt werden, durch die Mitarbeiter Anzeigen (z.B. zum Verkauf/Vermietung/…) erstellen </w:t>
+      </w:r>
+      <w:r>
+        <w:rPr>
+          <w:rFonts w:ascii="Times New Roman" w:hAnsi="Times New Roman" w:cs="Times New Roman"/>
+          <w:sz w:val="24"/>
+          <w:szCs w:val="24"/>
+        </w:rPr>
+        <w:t xml:space="preserve">und verbreiten </w:t>
+      </w:r>
+      <w:r>
+        <w:rPr>
+          <w:rFonts w:ascii="Times New Roman" w:hAnsi="Times New Roman" w:cs="Times New Roman"/>
+          <w:sz w:val="24"/>
+          <w:szCs w:val="24"/>
+        </w:rPr>
+        <w:t>können.</w:t>
+      </w:r>
+    </w:p>
+    <w:p>
+      <w:pPr>
+        <w:spacing w:line="360" w:lineRule="auto"/>
+        <w:rPr>
+          <w:rFonts w:ascii="Times New Roman" w:eastAsiaTheme="majorEastAsia" w:hAnsi="Times New Roman" w:cs="Times New Roman"/>
+          <w:color w:val="2F5496" w:themeColor="accent1" w:themeShade="BF"/>
+          <w:sz w:val="24"/>
+          <w:szCs w:val="24"/>
+        </w:rPr>
+      </w:pPr>
+      <w:r>
+        <w:rPr>
+          <w:rFonts w:ascii="Times New Roman" w:eastAsiaTheme="majorEastAsia" w:hAnsi="Times New Roman" w:cs="Times New Roman"/>
+          <w:color w:val="2F5496" w:themeColor="accent1" w:themeShade="BF"/>
+          <w:sz w:val="24"/>
+          <w:szCs w:val="24"/>
+        </w:rPr>
+        <w:t>Vorschriften-/Regelwerk</w:t>
+      </w:r>
+    </w:p>
+    <w:p>
+      <w:pPr>
+        <w:pStyle w:val="Listenabsatz"/>
+        <w:numPr>
+          <w:ilvl w:val="0"/>
+          <w:numId w:val="2"/>
+        </w:numPr>
+        <w:spacing w:line="360" w:lineRule="auto"/>
+        <w:rPr>
+          <w:rFonts w:ascii="Times New Roman" w:hAnsi="Times New Roman" w:cs="Times New Roman"/>
+          <w:sz w:val="24"/>
+          <w:szCs w:val="24"/>
+        </w:rPr>
+      </w:pPr>
+      <w:r>
+        <w:rPr>
+          <w:rFonts w:ascii="Times New Roman" w:hAnsi="Times New Roman" w:cs="Times New Roman"/>
+          <w:sz w:val="24"/>
+          <w:szCs w:val="24"/>
+        </w:rPr>
+        <w:t>Es muss ein Bereich erstellt werden, in dem jeder Mitarbeiter sich über geltende Regelungen, Vorschriften und Gesetzgebungen informieren kann.</w:t>
+      </w:r>
     </w:p>
     <w:p>
       <w:pPr>
@@ -1428,6 +1745,8 @@
         </w:rPr>
         <w:t>Nicht funktionale Anforderungen</w:t>
       </w:r>
+      <w:bookmarkStart w:id="0" w:name="_GoBack"/>
+      <w:bookmarkEnd w:id="0"/>
     </w:p>
     <w:p>
       <w:pPr>
@@ -1445,6 +1764,7 @@
           <w:sz w:val="24"/>
           <w:szCs w:val="24"/>
         </w:rPr>
+        <w:lastRenderedPageBreak/>
         <w:t>Zugriffszeiten/Performance</w:t>
       </w:r>
     </w:p>
@@ -1617,7 +1937,23 @@
           <w:sz w:val="24"/>
           <w:szCs w:val="24"/>
         </w:rPr>
-        <w:t xml:space="preserve"> können </w:t>
+        <w:t xml:space="preserve"> können</w:t>
+      </w:r>
+      <w:r>
+        <w:rPr>
+          <w:rFonts w:ascii="Times New Roman" w:hAnsi="Times New Roman" w:cs="Times New Roman"/>
+          <w:sz w:val="24"/>
+          <w:szCs w:val="24"/>
+        </w:rPr>
+        <w:t>.</w:t>
+      </w:r>
+      <w:r>
+        <w:rPr>
+          <w:rFonts w:ascii="Times New Roman" w:hAnsi="Times New Roman" w:cs="Times New Roman"/>
+          <w:sz w:val="24"/>
+          <w:szCs w:val="24"/>
+        </w:rPr>
+        <w:t xml:space="preserve"> </w:t>
       </w:r>
     </w:p>
     <w:p>
@@ -1641,6 +1977,14 @@
           <w:szCs w:val="24"/>
         </w:rPr>
         <w:t>Für Mitarbeiter mit körperlichen Beeinträchtigungen müssen Tools zur Barrierefreiheit unterstützt werden</w:t>
+      </w:r>
+      <w:r>
+        <w:rPr>
+          <w:rFonts w:ascii="Times New Roman" w:hAnsi="Times New Roman" w:cs="Times New Roman"/>
+          <w:sz w:val="24"/>
+          <w:szCs w:val="24"/>
+        </w:rPr>
+        <w:t>.</w:t>
       </w:r>
     </w:p>
     <w:sectPr>

</xml_diff>